<commit_message>
Założono katalogi przetwarzanie w kontrolki i subvi Dodano redukcję niaktywnych kanałów analogowych i cyfrowych zmodyfikowano docx w dokumentacji
</commit_message>
<xml_diff>
--- a/Dokumantacja/Wersja.docx
+++ b/Dokumantacja/Wersja.docx
@@ -25,7 +25,13 @@
         <w:rPr>
           <w:lang w:val="pl-PL"/>
         </w:rPr>
-        <w:t>12</w:t>
+        <w:t>1</w:t>
+      </w:r>
+      <w:r>
+        <w:rPr>
+          <w:lang w:val="pl-PL"/>
+        </w:rPr>
+        <w:t>3</w:t>
       </w:r>
       <w:bookmarkStart w:id="0" w:name="_GoBack"/>
       <w:bookmarkEnd w:id="0"/>

</xml_diff>

<commit_message>
wprowadzono kontrolki GUI dla kanałów analogowych
</commit_message>
<xml_diff>
--- a/Dokumantacja/Wersja.docx
+++ b/Dokumantacja/Wersja.docx
@@ -21,19 +21,13 @@
           <w:lang w:val="pl-PL"/>
         </w:rPr>
       </w:pPr>
+      <w:bookmarkStart w:id="0" w:name="_GoBack"/>
       <w:r>
         <w:rPr>
           <w:lang w:val="pl-PL"/>
         </w:rPr>
-        <w:t>1</w:t>
+        <w:t>20</w:t>
       </w:r>
-      <w:r>
-        <w:rPr>
-          <w:lang w:val="pl-PL"/>
-        </w:rPr>
-        <w:t>3</w:t>
-      </w:r>
-      <w:bookmarkStart w:id="0" w:name="_GoBack"/>
       <w:bookmarkEnd w:id="0"/>
     </w:p>
     <w:sectPr>

</xml_diff>